<commit_message>
phase 2 of github copilot done
</commit_message>
<xml_diff>
--- a/src/site/chats/Phase 1 GithubCopilot/Phase 1. Chat 2.docx
+++ b/src/site/chats/Phase 1 GithubCopilot/Phase 1. Chat 2.docx
@@ -3,16 +3,38 @@
 <w:document xmlns:wpc="http://schemas.microsoft.com/office/word/2010/wordprocessingCanvas" xmlns:cx="http://schemas.microsoft.com/office/drawing/2014/chartex" xmlns:cx1="http://schemas.microsoft.com/office/drawing/2015/9/8/chartex" xmlns:cx2="http://schemas.microsoft.com/office/drawing/2015/10/21/chartex" xmlns:cx3="http://schemas.microsoft.com/office/drawing/2016/5/9/chartex" xmlns:cx4="http://schemas.microsoft.com/office/drawing/2016/5/10/chartex" xmlns:cx5="http://schemas.microsoft.com/office/drawing/2016/5/11/chartex" xmlns:cx6="http://schemas.microsoft.com/office/drawing/2016/5/12/chartex" xmlns:cx7="http://schemas.microsoft.com/office/drawing/2016/5/13/chartex" xmlns:cx8="http://schemas.microsoft.com/office/drawing/2016/5/14/chartex" xmlns:mc="http://schemas.openxmlformats.org/markup-compatibility/2006" xmlns:aink="http://schemas.microsoft.com/office/drawing/2016/ink" xmlns:am3d="http://schemas.microsoft.com/office/drawing/2017/model3d" xmlns:o="urn:schemas-microsoft-com:office:office" xmlns:oel="http://schemas.microsoft.com/office/2019/extlst" xmlns:r="http://schemas.openxmlformats.org/officeDocument/2006/relationships" xmlns:m="http://schemas.openxmlformats.org/officeDocument/2006/math" xmlns:v="urn:schemas-microsoft-com:vml" xmlns:wp14="http://schemas.microsoft.com/office/word/2010/wordprocessingDrawing" xmlns:wp="http://schemas.openxmlformats.org/drawingml/2006/wordprocessingDrawing" xmlns:w10="urn:schemas-microsoft-com:office:word" xmlns:w="http://schemas.openxmlformats.org/wordprocessingml/2006/main" xmlns:w14="http://schemas.microsoft.com/office/word/2010/wordml" xmlns:w15="http://schemas.microsoft.com/office/word/2012/wordml" xmlns:w16cex="http://schemas.microsoft.com/office/word/2018/wordml/cex" xmlns:w16cid="http://schemas.microsoft.com/office/word/2016/wordml/cid" xmlns:w16="http://schemas.microsoft.com/office/word/2018/wordml" xmlns:w16du="http://schemas.microsoft.com/office/word/2023/wordml/word16du" xmlns:w16sdtdh="http://schemas.microsoft.com/office/word/2020/wordml/sdtdatahash" xmlns:w16se="http://schemas.microsoft.com/office/word/2015/wordml/symex" xmlns:wpg="http://schemas.microsoft.com/office/word/2010/wordprocessingGroup" xmlns:wpi="http://schemas.microsoft.com/office/word/2010/wordprocessingInk" xmlns:wne="http://schemas.microsoft.com/office/word/2006/wordml" xmlns:wps="http://schemas.microsoft.com/office/word/2010/wordprocessingShape" mc:Ignorable="w14 w15 w16se w16cid w16 w16cex w16sdtdh w16du wp14">
   <w:body>
     <w:p>
-      <w:r>
+      <w:pPr>
+        <w:rPr>
+          <w:i/>
+          <w:iCs/>
+        </w:rPr>
+      </w:pPr>
+      <w:r>
+        <w:rPr>
+          <w:i/>
+          <w:iCs/>
+        </w:rPr>
         <w:t>In this second chat, I provided Github Copliot with the same information as in chat 1(features</w:t>
       </w:r>
       <w:r>
+        <w:rPr>
+          <w:i/>
+          <w:iCs/>
+        </w:rPr>
         <w:t xml:space="preserve"> given as references</w:t>
       </w:r>
       <w:r>
+        <w:rPr>
+          <w:i/>
+          <w:iCs/>
+        </w:rPr>
         <w:t xml:space="preserve"> + backsystem architecture) but tried to tell the Ai to generate the domain code first to see if it returns better results, as it did in chat gpt 3.5. Firstly, The ai guessed 3 domain classes and nothing more , with some asttributes each , which was good but not something perfect, and then it started generating the step definitions code ( it skipped many step definitions, and when I specifically told it to generate all the steps, it did but with empty bodies, and overall it required many prompts to understand what I wanted). But, after some prompts, it generated some very good step definitions for some features, that were not that simple as in many other cases, and it understood AGAIN very good the personas George Borrower and the items like Harry Potter and how to use them. Overall, copilot didn’t use  services almost at all(except an email service), and it completely forgot that it should have used DAOs and used a library class to save / delete/ access entities, but as I progressively talked to it, it was becoming more aware of the situation and the code it was generating was better, but was far away from the real/good answers(it also made some assertions in the Given steps, which as I said before, is not the best practise, because in the Given steps you create the preconditions and you don’t want them to be </w:t>
       </w:r>
       <w:r>
+        <w:rPr>
+          <w:i/>
+          <w:iCs/>
+        </w:rPr>
         <w:t>done earlier by the system).</w:t>
       </w:r>
     </w:p>

</xml_diff>